<commit_message>
README and Description fix
</commit_message>
<xml_diff>
--- a/appV3/Template/template.docx
+++ b/appV3/Template/template.docx
@@ -52,16 +52,7 @@
                 <w:smallCaps/>
                 <w:lang w:val="fr-FR"/>
               </w:rPr>
-              <w:t xml:space="preserve">Résumé et bilan des contrôles </w:t>
-            </w:r>
-            <w:proofErr w:type="spellStart"/>
-            <w:r>
-              <w:rPr>
-                <w:b/>
-                <w:smallCaps/>
-                <w:lang w:val="fr-FR"/>
-              </w:rPr>
-              <w:t>effectu</w:t>
+              <w:t>Résumé et bilan des contrôles effectu</w:t>
             </w:r>
             <w:r>
               <w:rPr>
@@ -81,7 +72,6 @@
               </w:rPr>
               <w:t>s</w:t>
             </w:r>
-            <w:proofErr w:type="spellEnd"/>
           </w:p>
         </w:tc>
       </w:tr>
@@ -138,34 +128,22 @@
                 <w:sz w:val="14"/>
               </w:rPr>
             </w:pPr>
-            <w:proofErr w:type="spellStart"/>
             <w:r>
               <w:rPr>
                 <w:b/>
                 <w:smallCaps/>
                 <w:sz w:val="14"/>
               </w:rPr>
-              <w:t>Résultat</w:t>
-            </w:r>
-            <w:proofErr w:type="spellEnd"/>
+              <w:t xml:space="preserve">Résultat </w:t>
+            </w:r>
             <w:r>
               <w:rPr>
                 <w:b/>
                 <w:smallCaps/>
                 <w:sz w:val="14"/>
               </w:rPr>
-              <w:t xml:space="preserve"> </w:t>
-            </w:r>
-            <w:proofErr w:type="spellStart"/>
-            <w:r>
-              <w:rPr>
-                <w:b/>
-                <w:smallCaps/>
-                <w:sz w:val="14"/>
-              </w:rPr>
               <w:t>Conforme</w:t>
             </w:r>
-            <w:proofErr w:type="spellEnd"/>
           </w:p>
         </w:tc>
         <w:tc>
@@ -188,23 +166,21 @@
                 <w:sz w:val="14"/>
               </w:rPr>
             </w:pPr>
-            <w:proofErr w:type="spellStart"/>
             <w:r>
               <w:rPr>
                 <w:b/>
                 <w:smallCaps/>
                 <w:sz w:val="14"/>
               </w:rPr>
-              <w:t>Résultat</w:t>
-            </w:r>
-            <w:proofErr w:type="spellEnd"/>
+              <w:t xml:space="preserve">Résultat </w:t>
+            </w:r>
             <w:r>
               <w:rPr>
                 <w:b/>
                 <w:smallCaps/>
                 <w:sz w:val="14"/>
               </w:rPr>
-              <w:t xml:space="preserve"> </w:t>
+              <w:t xml:space="preserve">Non </w:t>
             </w:r>
             <w:r>
               <w:rPr>
@@ -212,18 +188,8 @@
                 <w:smallCaps/>
                 <w:sz w:val="14"/>
               </w:rPr>
-              <w:t xml:space="preserve">Non </w:t>
-            </w:r>
-            <w:proofErr w:type="spellStart"/>
-            <w:r>
-              <w:rPr>
-                <w:b/>
-                <w:smallCaps/>
-                <w:sz w:val="14"/>
-              </w:rPr>
               <w:t>Conforme</w:t>
             </w:r>
-            <w:proofErr w:type="spellEnd"/>
           </w:p>
         </w:tc>
         <w:tc>
@@ -282,18 +248,8 @@
                 <w:smallCaps/>
                 <w:sz w:val="14"/>
               </w:rPr>
-              <w:t xml:space="preserve">Non </w:t>
-            </w:r>
-            <w:proofErr w:type="spellStart"/>
-            <w:r>
-              <w:rPr>
-                <w:b/>
-                <w:smallCaps/>
-                <w:sz w:val="14"/>
-              </w:rPr>
-              <w:t>executé</w:t>
-            </w:r>
-            <w:proofErr w:type="spellEnd"/>
+              <w:t>Non executé</w:t>
+            </w:r>
           </w:p>
         </w:tc>
       </w:tr>
@@ -325,33 +281,15 @@
                 <w:smallCaps/>
                 <w:sz w:val="14"/>
               </w:rPr>
-              <w:t>{{%</w:t>
-            </w:r>
-            <w:proofErr w:type="spellStart"/>
+              <w:t xml:space="preserve">{{%tr for </w:t>
+            </w:r>
             <w:r>
               <w:rPr>
                 <w:smallCaps/>
                 <w:sz w:val="14"/>
               </w:rPr>
-              <w:t>tr</w:t>
-            </w:r>
-            <w:proofErr w:type="spellEnd"/>
-            <w:r>
-              <w:rPr>
-                <w:smallCaps/>
-                <w:sz w:val="14"/>
-              </w:rPr>
-              <w:t xml:space="preserve"> for </w:t>
-            </w:r>
-            <w:proofErr w:type="spellStart"/>
-            <w:r>
-              <w:rPr>
-                <w:smallCaps/>
-                <w:sz w:val="14"/>
-              </w:rPr>
               <w:t>i</w:t>
             </w:r>
-            <w:proofErr w:type="spellEnd"/>
             <w:r>
               <w:rPr>
                 <w:smallCaps/>
@@ -388,15 +326,7 @@
               <w:jc w:val="center"/>
             </w:pPr>
             <w:r>
-              <w:t>{{</w:t>
-            </w:r>
-            <w:proofErr w:type="spellStart"/>
-            <w:r>
-              <w:t>i</w:t>
-            </w:r>
-            <w:proofErr w:type="spellEnd"/>
-            <w:r>
-              <w:t>}}</w:t>
+              <w:t>{{i}}</w:t>
             </w:r>
           </w:p>
         </w:tc>
@@ -589,23 +519,7 @@
               <w:jc w:val="center"/>
             </w:pPr>
             <w:r>
-              <w:t>{{%</w:t>
-            </w:r>
-            <w:proofErr w:type="spellStart"/>
-            <w:r>
-              <w:t>tr</w:t>
-            </w:r>
-            <w:proofErr w:type="spellEnd"/>
-            <w:r>
-              <w:t xml:space="preserve"> </w:t>
-            </w:r>
-            <w:proofErr w:type="spellStart"/>
-            <w:r>
-              <w:t>endfor</w:t>
-            </w:r>
-            <w:proofErr w:type="spellEnd"/>
-            <w:r>
-              <w:t xml:space="preserve"> %}}</w:t>
+              <w:t>{{%tr endfor %}}</w:t>
             </w:r>
           </w:p>
         </w:tc>
@@ -630,7 +544,6 @@
               <w:spacing w:before="40" w:after="40"/>
               <w:jc w:val="center"/>
             </w:pPr>
-            <w:proofErr w:type="spellStart"/>
             <w:r>
               <w:rPr>
                 <w:b/>
@@ -639,7 +552,6 @@
               </w:rPr>
               <w:t>Recette</w:t>
             </w:r>
-            <w:proofErr w:type="spellEnd"/>
           </w:p>
         </w:tc>
       </w:tr>
@@ -667,37 +579,12 @@
                 <w:sz w:val="16"/>
               </w:rPr>
             </w:pPr>
-            <w:proofErr w:type="spellStart"/>
             <w:r>
               <w:rPr>
                 <w:b/>
                 <w:sz w:val="16"/>
               </w:rPr>
-              <w:t>Acceptée</w:t>
-            </w:r>
-            <w:proofErr w:type="spellEnd"/>
-            <w:r>
-              <w:rPr>
-                <w:b/>
-                <w:sz w:val="16"/>
-              </w:rPr>
-              <w:t xml:space="preserve">, Sans </w:t>
-            </w:r>
-            <w:proofErr w:type="spellStart"/>
-            <w:r>
-              <w:rPr>
-                <w:b/>
-                <w:sz w:val="16"/>
-              </w:rPr>
-              <w:t>Réserve</w:t>
-            </w:r>
-            <w:proofErr w:type="spellEnd"/>
-            <w:r>
-              <w:rPr>
-                <w:b/>
-                <w:sz w:val="16"/>
-              </w:rPr>
-              <w:t> :</w:t>
+              <w:t>Acceptée, Sans Réserve :</w:t>
             </w:r>
           </w:p>
         </w:tc>
@@ -782,37 +669,12 @@
                 <w:sz w:val="16"/>
               </w:rPr>
             </w:pPr>
-            <w:proofErr w:type="spellStart"/>
             <w:r>
               <w:rPr>
                 <w:b/>
                 <w:sz w:val="16"/>
               </w:rPr>
-              <w:t>Acceptée</w:t>
-            </w:r>
-            <w:proofErr w:type="spellEnd"/>
-            <w:r>
-              <w:rPr>
-                <w:b/>
-                <w:sz w:val="16"/>
-              </w:rPr>
-              <w:t xml:space="preserve">, Avec </w:t>
-            </w:r>
-            <w:proofErr w:type="spellStart"/>
-            <w:r>
-              <w:rPr>
-                <w:b/>
-                <w:sz w:val="16"/>
-              </w:rPr>
-              <w:t>Réserve</w:t>
-            </w:r>
-            <w:proofErr w:type="spellEnd"/>
-            <w:r>
-              <w:rPr>
-                <w:b/>
-                <w:sz w:val="16"/>
-              </w:rPr>
-              <w:t> :</w:t>
+              <w:t>Acceptée, Avec Réserve :</w:t>
             </w:r>
           </w:p>
         </w:tc>
@@ -895,21 +757,12 @@
                 <w:sz w:val="16"/>
               </w:rPr>
             </w:pPr>
-            <w:proofErr w:type="spellStart"/>
             <w:r>
               <w:rPr>
                 <w:b/>
                 <w:sz w:val="16"/>
               </w:rPr>
-              <w:t>Refusée</w:t>
-            </w:r>
-            <w:proofErr w:type="spellEnd"/>
-            <w:r>
-              <w:rPr>
-                <w:b/>
-                <w:sz w:val="16"/>
-              </w:rPr>
-              <w:t xml:space="preserve"> </w:t>
+              <w:t xml:space="preserve">Refusée </w:t>
             </w:r>
             <w:r>
               <w:rPr>
@@ -1013,7 +866,6 @@
               <w:spacing w:before="40" w:after="40"/>
               <w:jc w:val="right"/>
             </w:pPr>
-            <w:proofErr w:type="spellStart"/>
             <w:r>
               <w:rPr>
                 <w:b/>
@@ -1021,7 +873,6 @@
               </w:rPr>
               <w:t>Réserves</w:t>
             </w:r>
-            <w:proofErr w:type="spellEnd"/>
             <w:r>
               <w:t> :</w:t>
             </w:r>
@@ -1418,42 +1269,24 @@
     <w:bookmarkEnd w:id="37"/>
     <w:p>
       <w:r>
-        <w:t xml:space="preserve">{%r for fiche in </w:t>
-      </w:r>
-      <w:proofErr w:type="gramStart"/>
-      <w:r>
-        <w:t>Fiches%</w:t>
-      </w:r>
-      <w:proofErr w:type="gramEnd"/>
-      <w:r>
-        <w:t>}</w:t>
+        <w:t>{%r for fiche in Fiches%}</w:t>
       </w:r>
     </w:p>
     <w:p>
       <w:r>
         <w:t xml:space="preserve">{%p if </w:t>
       </w:r>
-      <w:proofErr w:type="spellStart"/>
       <w:r>
         <w:t>fiche.</w:t>
       </w:r>
       <w:r>
-        <w:t>is_children</w:t>
+        <w:t xml:space="preserve">is_children %}{%p if </w:t>
       </w:r>
-      <w:proofErr w:type="spellEnd"/>
-      <w:r>
-        <w:t xml:space="preserve"> %}{%p if </w:t>
-      </w:r>
-      <w:proofErr w:type="spellStart"/>
       <w:r>
         <w:t>fiche.</w:t>
       </w:r>
       <w:r>
-        <w:t>other_father</w:t>
-      </w:r>
-      <w:proofErr w:type="spellEnd"/>
-      <w:r>
-        <w:t xml:space="preserve"> %}</w:t>
+        <w:t>other_father %}</w:t>
       </w:r>
     </w:p>
     <w:p>
@@ -1461,39 +1294,15 @@
         <w:pStyle w:val="Titre1"/>
       </w:pPr>
       <w:r>
-        <w:t>{{</w:t>
-      </w:r>
-      <w:proofErr w:type="spellStart"/>
-      <w:r>
-        <w:t>fiche.Parent</w:t>
-      </w:r>
-      <w:proofErr w:type="spellEnd"/>
-      <w:r>
-        <w:t>}}</w:t>
+        <w:t>{{fiche.Parent}}</w:t>
       </w:r>
     </w:p>
     <w:p>
       <w:r>
-        <w:t xml:space="preserve">{%p </w:t>
-      </w:r>
-      <w:proofErr w:type="spellStart"/>
-      <w:r>
-        <w:t>endif</w:t>
-      </w:r>
-      <w:proofErr w:type="spellEnd"/>
-      <w:r>
-        <w:t xml:space="preserve"> %}</w:t>
+        <w:t>{%p endif %}</w:t>
       </w:r>
       <w:r>
-        <w:t xml:space="preserve">{%p </w:t>
-      </w:r>
-      <w:proofErr w:type="spellStart"/>
-      <w:r>
-        <w:t>endif</w:t>
-      </w:r>
-      <w:proofErr w:type="spellEnd"/>
-      <w:r>
-        <w:t xml:space="preserve"> %}</w:t>
+        <w:t>{%p endif %}</w:t>
       </w:r>
     </w:p>
     <w:p>
@@ -1501,15 +1310,7 @@
         <w:pStyle w:val="Titre2"/>
       </w:pPr>
       <w:r>
-        <w:t>{{</w:t>
-      </w:r>
-      <w:proofErr w:type="spellStart"/>
-      <w:r>
-        <w:t>fiche.Titre</w:t>
-      </w:r>
-      <w:proofErr w:type="spellEnd"/>
-      <w:r>
-        <w:t>}}</w:t>
+        <w:t>{{fiche.Titre}}</w:t>
       </w:r>
     </w:p>
     <w:p/>
@@ -1559,23 +1360,7 @@
                 <w:rFonts w:cs="Arial"/>
                 <w:b/>
               </w:rPr>
-              <w:t>{%</w:t>
-            </w:r>
-            <w:proofErr w:type="spellStart"/>
-            <w:r>
-              <w:rPr>
-                <w:rFonts w:cs="Arial"/>
-                <w:b/>
-              </w:rPr>
-              <w:t>tr</w:t>
-            </w:r>
-            <w:proofErr w:type="spellEnd"/>
-            <w:r>
-              <w:rPr>
-                <w:rFonts w:cs="Arial"/>
-                <w:b/>
-              </w:rPr>
-              <w:t xml:space="preserve"> for </w:t>
+              <w:t xml:space="preserve">{%tr for </w:t>
             </w:r>
             <w:r>
               <w:rPr>
@@ -1678,35 +1463,7 @@
               <w:rPr>
                 <w:rFonts w:cs="Arial"/>
               </w:rPr>
-              <w:t>{%</w:t>
-            </w:r>
-            <w:proofErr w:type="spellStart"/>
-            <w:r>
-              <w:rPr>
-                <w:rFonts w:cs="Arial"/>
-              </w:rPr>
-              <w:t>tr</w:t>
-            </w:r>
-            <w:proofErr w:type="spellEnd"/>
-            <w:r>
-              <w:rPr>
-                <w:rFonts w:cs="Arial"/>
-              </w:rPr>
-              <w:t xml:space="preserve"> </w:t>
-            </w:r>
-            <w:proofErr w:type="spellStart"/>
-            <w:r>
-              <w:rPr>
-                <w:rFonts w:cs="Arial"/>
-              </w:rPr>
-              <w:t>endfor</w:t>
-            </w:r>
-            <w:proofErr w:type="spellEnd"/>
-            <w:r>
-              <w:rPr>
-                <w:rFonts w:cs="Arial"/>
-              </w:rPr>
-              <w:t xml:space="preserve"> %}</w:t>
+              <w:t>{%tr endfor %}</w:t>
             </w:r>
           </w:p>
         </w:tc>
@@ -1753,30 +1510,14 @@
               <w:rPr>
                 <w:b/>
               </w:rPr>
-              <w:t>{%</w:t>
-            </w:r>
-            <w:proofErr w:type="spellStart"/>
-            <w:r>
-              <w:rPr>
-                <w:b/>
-              </w:rPr>
-              <w:t>tr</w:t>
-            </w:r>
-            <w:proofErr w:type="spellEnd"/>
-            <w:r>
-              <w:rPr>
-                <w:b/>
-              </w:rPr>
-              <w:t xml:space="preserve"> for </w:t>
-            </w:r>
-            <w:proofErr w:type="spellStart"/>
+              <w:t xml:space="preserve">{%tr for </w:t>
+            </w:r>
             <w:r>
               <w:rPr>
                 <w:b/>
               </w:rPr>
               <w:t>autre</w:t>
             </w:r>
-            <w:proofErr w:type="spellEnd"/>
             <w:r>
               <w:rPr>
                 <w:b/>
@@ -1819,23 +1560,7 @@
                 <w:b/>
                 <w:color w:val="FFFFFF" w:themeColor="background1"/>
               </w:rPr>
-              <w:t>{{</w:t>
-            </w:r>
-            <w:proofErr w:type="spellStart"/>
-            <w:r>
-              <w:rPr>
-                <w:b/>
-                <w:color w:val="FFFFFF" w:themeColor="background1"/>
-              </w:rPr>
-              <w:t>autre</w:t>
-            </w:r>
-            <w:proofErr w:type="spellEnd"/>
-            <w:r>
-              <w:rPr>
-                <w:b/>
-                <w:color w:val="FFFFFF" w:themeColor="background1"/>
-              </w:rPr>
-              <w:t>}}</w:t>
+              <w:t>{{autre}}</w:t>
             </w:r>
           </w:p>
         </w:tc>
@@ -1868,14 +1593,12 @@
               </w:rPr>
               <w:t>fiche[</w:t>
             </w:r>
-            <w:proofErr w:type="spellStart"/>
             <w:r>
               <w:rPr>
                 <w:b/>
               </w:rPr>
               <w:t>autre</w:t>
             </w:r>
-            <w:proofErr w:type="spellEnd"/>
             <w:r>
               <w:rPr>
                 <w:b/>
@@ -1905,35 +1628,7 @@
               <w:rPr>
                 <w:b/>
               </w:rPr>
-              <w:t>{%</w:t>
-            </w:r>
-            <w:proofErr w:type="spellStart"/>
-            <w:r>
-              <w:rPr>
-                <w:b/>
-              </w:rPr>
-              <w:t>tr</w:t>
-            </w:r>
-            <w:proofErr w:type="spellEnd"/>
-            <w:r>
-              <w:rPr>
-                <w:b/>
-              </w:rPr>
-              <w:t xml:space="preserve"> </w:t>
-            </w:r>
-            <w:proofErr w:type="spellStart"/>
-            <w:r>
-              <w:rPr>
-                <w:b/>
-              </w:rPr>
-              <w:t>endfor</w:t>
-            </w:r>
-            <w:proofErr w:type="spellEnd"/>
-            <w:r>
-              <w:rPr>
-                <w:b/>
-              </w:rPr>
-              <w:t xml:space="preserve"> %}</w:t>
+              <w:t>{%tr endfor %}</w:t>
             </w:r>
           </w:p>
         </w:tc>
@@ -1949,35 +1644,19 @@
         <w:rPr>
           <w:b/>
         </w:rPr>
-        <w:t xml:space="preserve">{%p if </w:t>
+        <w:t>{%p if is_</w:t>
       </w:r>
-      <w:proofErr w:type="spellStart"/>
-      <w:r>
-        <w:rPr>
-          <w:b/>
-        </w:rPr>
-        <w:t>is_</w:t>
-      </w:r>
-      <w:proofErr w:type="gramStart"/>
       <w:r>
         <w:rPr>
           <w:b/>
         </w:rPr>
         <w:t>Statut</w:t>
       </w:r>
-      <w:proofErr w:type="spellEnd"/>
       <w:r>
         <w:rPr>
           <w:b/>
         </w:rPr>
-        <w:t>%</w:t>
-      </w:r>
-      <w:proofErr w:type="gramEnd"/>
-      <w:r>
-        <w:rPr>
-          <w:b/>
-        </w:rPr>
-        <w:t>}</w:t>
+        <w:t>%}</w:t>
       </w:r>
     </w:p>
     <w:p>
@@ -2033,19 +1712,16 @@
               <w:keepNext w:val="0"/>
               <w:keepLines w:val="0"/>
               <w:contextualSpacing w:val="0"/>
-              <w:jc w:val="left"/>
               <w:rPr>
                 <w:color w:val="auto"/>
               </w:rPr>
             </w:pPr>
-            <w:proofErr w:type="spellStart"/>
             <w:r>
               <w:rPr>
                 <w:color w:val="auto"/>
               </w:rPr>
               <w:t>Conforme</w:t>
             </w:r>
-            <w:proofErr w:type="spellEnd"/>
           </w:p>
         </w:tc>
         <w:tc>
@@ -2063,7 +1739,6 @@
               <w:keepNext w:val="0"/>
               <w:keepLines w:val="0"/>
               <w:contextualSpacing w:val="0"/>
-              <w:jc w:val="left"/>
               <w:cnfStyle w:val="100000000000"/>
               <w:rPr>
                 <w:color w:val="auto"/>
@@ -2073,16 +1748,8 @@
               <w:rPr>
                 <w:color w:val="auto"/>
               </w:rPr>
-              <w:t xml:space="preserve">Non </w:t>
-            </w:r>
-            <w:proofErr w:type="spellStart"/>
-            <w:r>
-              <w:rPr>
-                <w:color w:val="auto"/>
-              </w:rPr>
-              <w:t>conforme</w:t>
-            </w:r>
-            <w:proofErr w:type="spellEnd"/>
+              <w:t>Non conforme</w:t>
+            </w:r>
           </w:p>
         </w:tc>
         <w:tc>
@@ -2099,7 +1766,6 @@
               <w:keepNext w:val="0"/>
               <w:keepLines w:val="0"/>
               <w:contextualSpacing w:val="0"/>
-              <w:jc w:val="left"/>
               <w:cnfStyle w:val="100000000000"/>
               <w:rPr>
                 <w:color w:val="auto"/>
@@ -2124,7 +1790,6 @@
               <w:keepNext w:val="0"/>
               <w:keepLines w:val="0"/>
               <w:contextualSpacing w:val="0"/>
-              <w:jc w:val="left"/>
               <w:cnfStyle w:val="100000000000"/>
               <w:rPr>
                 <w:color w:val="auto"/>
@@ -2134,16 +1799,8 @@
               <w:rPr>
                 <w:color w:val="auto"/>
               </w:rPr>
-              <w:t xml:space="preserve">Non </w:t>
-            </w:r>
-            <w:proofErr w:type="spellStart"/>
-            <w:r>
-              <w:rPr>
-                <w:color w:val="auto"/>
-              </w:rPr>
-              <w:t>exécuté</w:t>
-            </w:r>
-            <w:proofErr w:type="spellEnd"/>
+              <w:t>Non exécuté</w:t>
+            </w:r>
           </w:p>
         </w:tc>
       </w:tr>
@@ -2384,27 +2041,11 @@
           <w:b/>
         </w:rPr>
       </w:pPr>
-      <w:proofErr w:type="spellStart"/>
-      <w:proofErr w:type="gramStart"/>
       <w:r>
         <w:rPr>
           <w:b/>
         </w:rPr>
-        <w:t>Statut</w:t>
-      </w:r>
-      <w:proofErr w:type="spellEnd"/>
-      <w:r>
-        <w:rPr>
-          <w:b/>
-        </w:rPr>
-        <w:t> :</w:t>
-      </w:r>
-      <w:proofErr w:type="gramEnd"/>
-      <w:r>
-        <w:rPr>
-          <w:b/>
-        </w:rPr>
-        <w:t xml:space="preserve"> </w:t>
+        <w:t xml:space="preserve">Statut : </w:t>
       </w:r>
     </w:p>
     <w:p>
@@ -2444,21 +2085,7 @@
         <w:rPr>
           <w:b/>
         </w:rPr>
-        <w:t xml:space="preserve">{%p </w:t>
-      </w:r>
-      <w:proofErr w:type="spellStart"/>
-      <w:r>
-        <w:rPr>
-          <w:b/>
-        </w:rPr>
-        <w:t>endif</w:t>
-      </w:r>
-      <w:proofErr w:type="spellEnd"/>
-      <w:r>
-        <w:rPr>
-          <w:b/>
-        </w:rPr>
-        <w:t xml:space="preserve"> %}</w:t>
+        <w:t>{%p endif %}</w:t>
       </w:r>
     </w:p>
     <w:p>
@@ -2468,21 +2095,8 @@
       <w:r>
         <w:t xml:space="preserve"> </w:t>
       </w:r>
-      <w:proofErr w:type="spellStart"/>
       <w:r>
-        <w:t>is_</w:t>
-      </w:r>
-      <w:proofErr w:type="gramStart"/>
-      <w:r>
-        <w:t>Etape</w:t>
-      </w:r>
-      <w:proofErr w:type="spellEnd"/>
-      <w:r>
-        <w:t>%</w:t>
-      </w:r>
-      <w:proofErr w:type="gramEnd"/>
-      <w:r>
-        <w:t>}</w:t>
+        <w:t>is_Etape%}</w:t>
       </w:r>
     </w:p>
     <w:p/>
@@ -2585,49 +2199,7 @@
               <w:rPr>
                 <w:b/>
               </w:rPr>
-              <w:t>{%</w:t>
-            </w:r>
-            <w:proofErr w:type="spellStart"/>
-            <w:r>
-              <w:rPr>
-                <w:b/>
-              </w:rPr>
-              <w:t>tr</w:t>
-            </w:r>
-            <w:proofErr w:type="spellEnd"/>
-            <w:r>
-              <w:rPr>
-                <w:b/>
-              </w:rPr>
-              <w:t xml:space="preserve"> for </w:t>
-            </w:r>
-            <w:proofErr w:type="spellStart"/>
-            <w:r>
-              <w:rPr>
-                <w:b/>
-              </w:rPr>
-              <w:t>etape</w:t>
-            </w:r>
-            <w:proofErr w:type="spellEnd"/>
-            <w:r>
-              <w:rPr>
-                <w:b/>
-              </w:rPr>
-              <w:t xml:space="preserve"> in </w:t>
-            </w:r>
-            <w:proofErr w:type="spellStart"/>
-            <w:r>
-              <w:rPr>
-                <w:b/>
-              </w:rPr>
-              <w:t>fiche.Etapes</w:t>
-            </w:r>
-            <w:proofErr w:type="spellEnd"/>
-            <w:r>
-              <w:rPr>
-                <w:b/>
-              </w:rPr>
-              <w:t>%}</w:t>
+              <w:t>{%tr for etape in fiche.Etapes%}</w:t>
             </w:r>
           </w:p>
         </w:tc>
@@ -2657,15 +2229,7 @@
               <w:t>{</w:t>
             </w:r>
             <w:r>
-              <w:t xml:space="preserve">{r </w:t>
-            </w:r>
-            <w:proofErr w:type="spellStart"/>
-            <w:r>
-              <w:t>etape.Numero</w:t>
-            </w:r>
-            <w:proofErr w:type="spellEnd"/>
-            <w:r>
-              <w:t>}</w:t>
+              <w:t>{r etape.Numero}</w:t>
             </w:r>
             <w:r>
               <w:t>}</w:t>
@@ -2689,14 +2253,12 @@
             <w:r>
               <w:t xml:space="preserve">r </w:t>
             </w:r>
-            <w:proofErr w:type="spellStart"/>
             <w:r>
               <w:t>etape.</w:t>
             </w:r>
             <w:r>
               <w:t>Action</w:t>
             </w:r>
-            <w:proofErr w:type="spellEnd"/>
             <w:r>
               <w:t>}}</w:t>
             </w:r>
@@ -2714,13 +2276,8 @@
             <w:r>
               <w:t xml:space="preserve">r </w:t>
             </w:r>
-            <w:proofErr w:type="spellStart"/>
-            <w:r>
-              <w:t>etape.Resultat</w:t>
-            </w:r>
-            <w:proofErr w:type="spellEnd"/>
-            <w:r>
-              <w:t>}}</w:t>
+            <w:r>
+              <w:t>etape.Resultat}}</w:t>
             </w:r>
           </w:p>
         </w:tc>
@@ -2743,23 +2300,7 @@
           </w:tcPr>
           <w:p>
             <w:r>
-              <w:t>{%</w:t>
-            </w:r>
-            <w:proofErr w:type="spellStart"/>
-            <w:r>
-              <w:t>tr</w:t>
-            </w:r>
-            <w:proofErr w:type="spellEnd"/>
-            <w:r>
-              <w:t xml:space="preserve"> </w:t>
-            </w:r>
-            <w:proofErr w:type="spellStart"/>
-            <w:r>
-              <w:t>endfor</w:t>
-            </w:r>
-            <w:proofErr w:type="spellEnd"/>
-            <w:r>
-              <w:t xml:space="preserve"> %}</w:t>
+              <w:t>{%tr endfor %}</w:t>
             </w:r>
           </w:p>
         </w:tc>
@@ -2767,29 +2308,13 @@
     </w:tbl>
     <w:p>
       <w:r>
-        <w:t xml:space="preserve">{%p </w:t>
-      </w:r>
-      <w:proofErr w:type="spellStart"/>
-      <w:r>
-        <w:t>endif</w:t>
-      </w:r>
-      <w:proofErr w:type="spellEnd"/>
-      <w:r>
-        <w:t xml:space="preserve"> %}</w:t>
+        <w:t>{%p endif %}</w:t>
       </w:r>
     </w:p>
     <w:p/>
     <w:p>
       <w:r>
-        <w:t xml:space="preserve">{%r </w:t>
-      </w:r>
-      <w:proofErr w:type="spellStart"/>
-      <w:r>
-        <w:t>endfor</w:t>
-      </w:r>
-      <w:proofErr w:type="spellEnd"/>
-      <w:r>
-        <w:t xml:space="preserve"> %}</w:t>
+        <w:t>{%r endfor %}</w:t>
       </w:r>
     </w:p>
     <w:sectPr>
@@ -3558,6 +3083,7 @@
   <w:style w:type="character" w:default="1" w:styleId="Policepardfaut">
     <w:name w:val="Default Paragraph Font"/>
     <w:uiPriority w:val="1"/>
+    <w:semiHidden/>
     <w:unhideWhenUsed/>
   </w:style>
   <w:style w:type="table" w:default="1" w:styleId="TableauNormal">

</xml_diff>